<commit_message>
Mini Project 1 minor updates
</commit_message>
<xml_diff>
--- a/Mini-Project-1/Graph-design-geo.docx
+++ b/Mini-Project-1/Graph-design-geo.docx
@@ -23,16 +23,8 @@
         <w:rPr>
           <w:rFonts w:ascii="Baskerville" w:hAnsi="Baskerville"/>
         </w:rPr>
-        <w:t xml:space="preserve">Chinmay </w:t>
-      </w:r>
-      <w:proofErr w:type="spellStart"/>
-      <w:r>
-        <w:rPr>
-          <w:rFonts w:ascii="Baskerville" w:hAnsi="Baskerville"/>
-        </w:rPr>
-        <w:t>Wyawahare</w:t>
-      </w:r>
-      <w:proofErr w:type="spellEnd"/>
+        <w:t>Chinmay Wyawahare</w:t>
+      </w:r>
     </w:p>
     <w:p>
       <w:pPr>
@@ -90,13 +82,21 @@
         </w:numPr>
         <w:rPr>
           <w:rFonts w:ascii="Georgia" w:hAnsi="Georgia"/>
-        </w:rPr>
-      </w:pPr>
-      <w:r>
-        <w:rPr>
-          <w:rFonts w:ascii="Georgia" w:hAnsi="Georgia"/>
-        </w:rPr>
-        <w:t xml:space="preserve">       Visualization 1:</w:t>
+          <w:u w:val="single"/>
+        </w:rPr>
+      </w:pPr>
+      <w:r>
+        <w:rPr>
+          <w:rFonts w:ascii="Georgia" w:hAnsi="Georgia"/>
+        </w:rPr>
+        <w:t xml:space="preserve">       </w:t>
+      </w:r>
+      <w:r>
+        <w:rPr>
+          <w:rFonts w:ascii="Georgia" w:hAnsi="Georgia"/>
+          <w:u w:val="single"/>
+        </w:rPr>
+        <w:t>Visualization 1:</w:t>
       </w:r>
     </w:p>
     <w:p>
@@ -118,10 +118,10 @@
           <w:noProof/>
         </w:rPr>
         <w:drawing>
-          <wp:inline distT="0" distB="0" distL="0" distR="0">
-            <wp:extent cx="5943600" cy="3038475"/>
-            <wp:effectExtent l="0" t="0" r="0" b="0"/>
-            <wp:docPr id="1" name="Picture 1"/>
+          <wp:inline distT="0" distB="0" distL="0" distR="0" wp14:anchorId="7682D476" wp14:editId="141DB7A5">
+            <wp:extent cx="5943600" cy="1574165"/>
+            <wp:effectExtent l="0" t="0" r="0" b="635"/>
+            <wp:docPr id="4" name="Picture 4"/>
             <wp:cNvGraphicFramePr>
               <a:graphicFrameLocks xmlns:a="http://schemas.openxmlformats.org/drawingml/2006/main" noChangeAspect="1"/>
             </wp:cNvGraphicFramePr>
@@ -129,7 +129,7 @@
               <a:graphicData uri="http://schemas.openxmlformats.org/drawingml/2006/picture">
                 <pic:pic xmlns:pic="http://schemas.openxmlformats.org/drawingml/2006/picture">
                   <pic:nvPicPr>
-                    <pic:cNvPr id="1" name="Viz-1.png"/>
+                    <pic:cNvPr id="4" name="MP1-Viz-1.png"/>
                     <pic:cNvPicPr/>
                   </pic:nvPicPr>
                   <pic:blipFill>
@@ -147,7 +147,7 @@
                   <pic:spPr>
                     <a:xfrm>
                       <a:off x="0" y="0"/>
-                      <a:ext cx="5943600" cy="3038475"/>
+                      <a:ext cx="5943600" cy="1574165"/>
                     </a:xfrm>
                     <a:prstGeom prst="rect">
                       <a:avLst/>
@@ -162,365 +162,36 @@
     </w:p>
     <w:p>
       <w:pPr>
-        <w:rPr>
-          <w:rFonts w:ascii="Georgia" w:hAnsi="Georgia"/>
-        </w:rPr>
-      </w:pPr>
-    </w:p>
-    <w:p>
-      <w:pPr>
-        <w:jc w:val="both"/>
-        <w:rPr>
-          <w:rFonts w:ascii="Georgia" w:hAnsi="Georgia"/>
-        </w:rPr>
-      </w:pPr>
-      <w:r>
-        <w:rPr>
-          <w:rFonts w:ascii="Georgia" w:hAnsi="Georgia"/>
-        </w:rPr>
-        <w:t>I have used</w:t>
-      </w:r>
-      <w:r>
-        <w:rPr>
-          <w:rFonts w:ascii="Georgia" w:hAnsi="Georgia"/>
-        </w:rPr>
-        <w:t xml:space="preserve"> grouped b</w:t>
-      </w:r>
-      <w:bookmarkStart w:id="1" w:name="_GoBack"/>
-      <w:bookmarkEnd w:id="1"/>
-      <w:r>
-        <w:rPr>
-          <w:rFonts w:ascii="Georgia" w:hAnsi="Georgia"/>
-        </w:rPr>
-        <w:t>ar charts to visualize the donated and received amount for each of the countries</w:t>
-      </w:r>
-      <w:r>
-        <w:rPr>
-          <w:rFonts w:ascii="Georgia" w:hAnsi="Georgia"/>
-        </w:rPr>
-        <w:t xml:space="preserve"> using two colors: </w:t>
-      </w:r>
-      <w:r>
-        <w:rPr>
-          <w:rFonts w:ascii="Georgia" w:hAnsi="Georgia"/>
-          <w:i/>
-        </w:rPr>
-        <w:t>blue</w:t>
-      </w:r>
-      <w:r>
-        <w:rPr>
-          <w:rFonts w:ascii="Georgia" w:hAnsi="Georgia"/>
-        </w:rPr>
-        <w:t xml:space="preserve"> and </w:t>
-      </w:r>
-      <w:r>
-        <w:rPr>
-          <w:rFonts w:ascii="Georgia" w:hAnsi="Georgia"/>
-          <w:i/>
-        </w:rPr>
-        <w:t>red</w:t>
-      </w:r>
-      <w:r>
-        <w:rPr>
-          <w:rFonts w:ascii="Georgia" w:hAnsi="Georgia"/>
-        </w:rPr>
-        <w:t xml:space="preserve"> to represent received and donated amount for each of the country.</w:t>
-      </w:r>
-    </w:p>
-    <w:p>
-      <w:pPr>
-        <w:rPr>
-          <w:rFonts w:ascii="Georgia" w:hAnsi="Georgia"/>
-        </w:rPr>
-      </w:pPr>
-    </w:p>
-    <w:p>
-      <w:pPr>
-        <w:jc w:val="both"/>
-        <w:rPr>
-          <w:rFonts w:ascii="Georgia" w:hAnsi="Georgia"/>
-        </w:rPr>
-      </w:pPr>
-      <w:r>
-        <w:rPr>
-          <w:rFonts w:ascii="Georgia" w:hAnsi="Georgia"/>
-        </w:rPr>
-        <w:t>There are many countries which donate more than they receive. E.g. Belgium, Denmark, France, Germany, Japan, Netherlands, Norway, Sweden, Switzerland, United Kingdom, United States.</w:t>
-      </w:r>
-    </w:p>
-    <w:p>
-      <w:pPr>
-        <w:jc w:val="both"/>
-        <w:rPr>
-          <w:rFonts w:ascii="Georgia" w:hAnsi="Georgia"/>
-        </w:rPr>
-      </w:pPr>
-    </w:p>
-    <w:p>
-      <w:pPr>
-        <w:jc w:val="both"/>
-        <w:rPr>
-          <w:rFonts w:ascii="Georgia" w:hAnsi="Georgia"/>
-        </w:rPr>
-      </w:pPr>
-      <w:r>
-        <w:rPr>
-          <w:rFonts w:ascii="Georgia" w:hAnsi="Georgia"/>
-        </w:rPr>
-        <w:t>Some of the countries receive much more than they donate. E.g. Brazil, Chile, Colombia, Cyprus, Czech Republic, Hungary, India, Korea, Kuwait, Poland, South Africa, Taiwan, Thailand</w:t>
-      </w:r>
-      <w:r>
-        <w:rPr>
-          <w:rFonts w:ascii="Georgia" w:hAnsi="Georgia"/>
-        </w:rPr>
-        <w:t>.</w:t>
-      </w:r>
-    </w:p>
-    <w:p>
-      <w:pPr>
-        <w:rPr>
-          <w:rFonts w:ascii="Georgia" w:hAnsi="Georgia"/>
-        </w:rPr>
-      </w:pPr>
-    </w:p>
-    <w:p>
-      <w:pPr>
-        <w:rPr>
-          <w:rFonts w:ascii="Georgia" w:hAnsi="Georgia"/>
-        </w:rPr>
-      </w:pPr>
-      <w:r>
-        <w:rPr>
-          <w:rFonts w:ascii="Georgia" w:hAnsi="Georgia"/>
-        </w:rPr>
-        <w:t xml:space="preserve"> </w:t>
-      </w:r>
-    </w:p>
-    <w:p>
-      <w:pPr>
-        <w:pStyle w:val="ListParagraph"/>
-        <w:numPr>
-          <w:ilvl w:val="0"/>
-          <w:numId w:val="4"/>
-        </w:numPr>
-        <w:rPr>
-          <w:rFonts w:ascii="Georgia" w:hAnsi="Georgia"/>
-        </w:rPr>
-      </w:pPr>
-      <w:r>
-        <w:rPr>
-          <w:rFonts w:ascii="Georgia" w:hAnsi="Georgia"/>
-        </w:rPr>
-        <w:t>Visualization 2:</w:t>
-      </w:r>
-    </w:p>
-    <w:p>
-      <w:pPr>
-        <w:spacing w:before="100" w:beforeAutospacing="1" w:after="100" w:afterAutospacing="1" w:line="240" w:lineRule="auto"/>
-        <w:rPr>
-          <w:rFonts w:ascii="Times New Roman" w:eastAsia="Times New Roman" w:hAnsi="Times New Roman" w:cs="Times New Roman"/>
-          <w:sz w:val="24"/>
-          <w:szCs w:val="24"/>
-          <w:lang w:val="en-US"/>
-        </w:rPr>
-      </w:pPr>
-      <w:r>
-        <w:rPr>
-          <w:rFonts w:ascii="Times New Roman" w:eastAsia="Times New Roman" w:hAnsi="Times New Roman" w:cs="Times New Roman"/>
-          <w:sz w:val="24"/>
-          <w:szCs w:val="24"/>
-          <w:lang w:val="en-US"/>
-        </w:rPr>
-        <w:t>a) Do the countries that donate the most tend to cluster around specific geographical areas of the world?</w:t>
-      </w:r>
-    </w:p>
-    <w:p>
-      <w:pPr>
-        <w:numPr>
-          <w:ilvl w:val="0"/>
-          <w:numId w:val="5"/>
-        </w:numPr>
-        <w:spacing w:before="100" w:beforeAutospacing="1" w:after="100" w:afterAutospacing="1" w:line="240" w:lineRule="auto"/>
-        <w:rPr>
-          <w:rFonts w:ascii="Times New Roman" w:eastAsia="Times New Roman" w:hAnsi="Times New Roman" w:cs="Times New Roman"/>
-          <w:sz w:val="24"/>
-          <w:szCs w:val="24"/>
-          <w:lang w:val="en-US"/>
-        </w:rPr>
-      </w:pPr>
-      <w:r>
-        <w:rPr>
-          <w:rFonts w:ascii="Times New Roman" w:eastAsia="Times New Roman" w:hAnsi="Times New Roman" w:cs="Times New Roman"/>
-          <w:sz w:val="24"/>
-          <w:szCs w:val="24"/>
-          <w:lang w:val="en-US"/>
-        </w:rPr>
-        <w:lastRenderedPageBreak/>
-        <w:t>C</w:t>
-      </w:r>
-      <w:r>
-        <w:rPr>
-          <w:rFonts w:ascii="Times New Roman" w:eastAsia="Times New Roman" w:hAnsi="Times New Roman" w:cs="Times New Roman"/>
-          <w:sz w:val="24"/>
-          <w:szCs w:val="24"/>
-          <w:lang w:val="en-US"/>
-        </w:rPr>
-        <w:t>ountries in West Europe generally donate more than they receive</w:t>
-      </w:r>
-      <w:r>
-        <w:rPr>
-          <w:rFonts w:ascii="Times New Roman" w:eastAsia="Times New Roman" w:hAnsi="Times New Roman" w:cs="Times New Roman"/>
-          <w:sz w:val="24"/>
-          <w:szCs w:val="24"/>
-          <w:lang w:val="en-US"/>
-        </w:rPr>
-        <w:t xml:space="preserve"> unlike other parts of the world</w:t>
-      </w:r>
-    </w:p>
-    <w:p>
-      <w:pPr>
-        <w:spacing w:line="240" w:lineRule="auto"/>
-        <w:rPr>
-          <w:rFonts w:ascii="Times New Roman" w:eastAsia="Times New Roman" w:hAnsi="Times New Roman" w:cs="Times New Roman"/>
-          <w:sz w:val="24"/>
-          <w:szCs w:val="24"/>
-          <w:lang w:val="en-US"/>
-        </w:rPr>
-      </w:pPr>
-      <w:r>
-        <w:rPr>
-          <w:rFonts w:ascii="Times New Roman" w:eastAsia="Times New Roman" w:hAnsi="Times New Roman" w:cs="Times New Roman"/>
-          <w:sz w:val="24"/>
-          <w:szCs w:val="24"/>
-          <w:lang w:val="en-US"/>
-        </w:rPr>
-        <w:t xml:space="preserve">b) Do the countries that receive the most tend to cluster around specific geographical areas of the world? </w:t>
-      </w:r>
-    </w:p>
-    <w:p>
-      <w:pPr>
-        <w:numPr>
-          <w:ilvl w:val="0"/>
-          <w:numId w:val="6"/>
-        </w:numPr>
-        <w:spacing w:before="100" w:beforeAutospacing="1" w:after="100" w:afterAutospacing="1" w:line="240" w:lineRule="auto"/>
-        <w:rPr>
-          <w:rFonts w:ascii="Times New Roman" w:eastAsia="Times New Roman" w:hAnsi="Times New Roman" w:cs="Times New Roman"/>
-          <w:sz w:val="24"/>
-          <w:szCs w:val="24"/>
-          <w:lang w:val="en-US"/>
-        </w:rPr>
-      </w:pPr>
-      <w:r>
-        <w:rPr>
-          <w:rFonts w:ascii="Times New Roman" w:eastAsia="Times New Roman" w:hAnsi="Times New Roman" w:cs="Times New Roman"/>
-          <w:sz w:val="24"/>
-          <w:szCs w:val="24"/>
-          <w:lang w:val="en-US"/>
-        </w:rPr>
-        <w:t xml:space="preserve">The countries receiving the most are spread out </w:t>
-      </w:r>
-      <w:r>
-        <w:rPr>
-          <w:rFonts w:ascii="Times New Roman" w:eastAsia="Times New Roman" w:hAnsi="Times New Roman" w:cs="Times New Roman"/>
-          <w:sz w:val="24"/>
-          <w:szCs w:val="24"/>
-          <w:lang w:val="en-US"/>
-        </w:rPr>
-        <w:t xml:space="preserve">across the </w:t>
-      </w:r>
-      <w:r>
-        <w:rPr>
-          <w:rFonts w:ascii="Times New Roman" w:eastAsia="Times New Roman" w:hAnsi="Times New Roman" w:cs="Times New Roman"/>
-          <w:sz w:val="24"/>
-          <w:szCs w:val="24"/>
-          <w:lang w:val="en-US"/>
-        </w:rPr>
-        <w:t>world.</w:t>
-      </w:r>
-    </w:p>
-    <w:p>
-      <w:pPr>
-        <w:spacing w:line="240" w:lineRule="auto"/>
-        <w:rPr>
-          <w:rFonts w:ascii="Times New Roman" w:eastAsia="Times New Roman" w:hAnsi="Times New Roman" w:cs="Times New Roman"/>
-          <w:sz w:val="24"/>
-          <w:szCs w:val="24"/>
-          <w:lang w:val="en-US"/>
-        </w:rPr>
-      </w:pPr>
-      <w:r>
-        <w:rPr>
-          <w:rFonts w:ascii="Times New Roman" w:eastAsia="Times New Roman" w:hAnsi="Times New Roman" w:cs="Times New Roman"/>
-          <w:sz w:val="24"/>
-          <w:szCs w:val="24"/>
-          <w:lang w:val="en-US"/>
-        </w:rPr>
-        <w:t xml:space="preserve">c) Are there neighboring countries that have radically different patterns in terms of how much they receive vs. how much they donate? </w:t>
-      </w:r>
-    </w:p>
-    <w:p>
-      <w:pPr>
-        <w:numPr>
-          <w:ilvl w:val="0"/>
-          <w:numId w:val="7"/>
-        </w:numPr>
-        <w:spacing w:before="100" w:beforeAutospacing="1" w:after="100" w:afterAutospacing="1" w:line="240" w:lineRule="auto"/>
-        <w:rPr>
-          <w:rFonts w:ascii="Times New Roman" w:eastAsia="Times New Roman" w:hAnsi="Times New Roman" w:cs="Times New Roman"/>
-          <w:sz w:val="24"/>
-          <w:szCs w:val="24"/>
-          <w:lang w:val="en-US"/>
-        </w:rPr>
-      </w:pPr>
-      <w:r>
-        <w:rPr>
-          <w:rFonts w:ascii="Times New Roman" w:eastAsia="Times New Roman" w:hAnsi="Times New Roman" w:cs="Times New Roman"/>
-          <w:sz w:val="24"/>
-          <w:szCs w:val="24"/>
-          <w:lang w:val="en-US"/>
-        </w:rPr>
-        <w:t xml:space="preserve">Germany and Poland </w:t>
-      </w:r>
-      <w:r>
-        <w:rPr>
-          <w:rFonts w:ascii="Times New Roman" w:eastAsia="Times New Roman" w:hAnsi="Times New Roman" w:cs="Times New Roman"/>
-          <w:sz w:val="24"/>
-          <w:szCs w:val="24"/>
-          <w:lang w:val="en-US"/>
-        </w:rPr>
-        <w:t xml:space="preserve">and </w:t>
-      </w:r>
-      <w:r>
-        <w:rPr>
-          <w:rFonts w:ascii="Times New Roman" w:eastAsia="Times New Roman" w:hAnsi="Times New Roman" w:cs="Times New Roman"/>
-          <w:sz w:val="24"/>
-          <w:szCs w:val="24"/>
-          <w:lang w:val="en-US"/>
-        </w:rPr>
-        <w:t>Japan and Korea</w:t>
-      </w:r>
-      <w:r>
-        <w:rPr>
-          <w:rFonts w:ascii="Times New Roman" w:eastAsia="Times New Roman" w:hAnsi="Times New Roman" w:cs="Times New Roman"/>
-          <w:sz w:val="24"/>
-          <w:szCs w:val="24"/>
-          <w:lang w:val="en-US"/>
-        </w:rPr>
-        <w:t xml:space="preserve"> tend to show radically different patterns in terms of how much they receive vs how much they donate.</w:t>
-      </w:r>
-    </w:p>
-    <w:p>
-      <w:pPr>
-        <w:ind w:left="360"/>
-        <w:rPr>
-          <w:rFonts w:ascii="Georgia" w:hAnsi="Georgia"/>
-        </w:rPr>
-      </w:pPr>
-    </w:p>
-    <w:p>
-      <w:pPr>
-        <w:ind w:left="360"/>
+        <w:jc w:val="center"/>
+        <w:rPr>
+          <w:rFonts w:ascii="Georgia" w:hAnsi="Georgia"/>
+          <w:b/>
+        </w:rPr>
+      </w:pPr>
+      <w:r>
+        <w:rPr>
+          <w:rFonts w:ascii="Georgia" w:hAnsi="Georgia"/>
+          <w:b/>
+        </w:rPr>
+        <w:t>Donated and Received amount for each country (Complete view)</w:t>
+      </w:r>
+    </w:p>
+    <w:p>
+      <w:pPr>
+        <w:jc w:val="center"/>
+        <w:rPr>
+          <w:rFonts w:ascii="Georgia" w:hAnsi="Georgia"/>
+        </w:rPr>
+      </w:pPr>
+      <w:r>
+        <w:rPr>
+          <w:rFonts w:ascii="Georgia" w:hAnsi="Georgia"/>
+        </w:rPr>
+        <w:t>(Note: In-order to capture the complete visualization, I am watching this view at 30% in Google Chrome)</w:t>
+      </w:r>
+    </w:p>
+    <w:p>
+      <w:pPr>
         <w:rPr>
           <w:rFonts w:ascii="Georgia" w:hAnsi="Georgia"/>
         </w:rPr>
@@ -531,10 +202,10 @@
           <w:noProof/>
         </w:rPr>
         <w:drawing>
-          <wp:inline distT="0" distB="0" distL="0" distR="0">
-            <wp:extent cx="5943600" cy="3227070"/>
+          <wp:inline distT="0" distB="0" distL="0" distR="0" wp14:anchorId="59B4F116" wp14:editId="7A2A92F3">
+            <wp:extent cx="5943600" cy="3383280"/>
             <wp:effectExtent l="0" t="0" r="0" b="0"/>
-            <wp:docPr id="3" name="Picture 3"/>
+            <wp:docPr id="5" name="Picture 5"/>
             <wp:cNvGraphicFramePr>
               <a:graphicFrameLocks xmlns:a="http://schemas.openxmlformats.org/drawingml/2006/main" noChangeAspect="1"/>
             </wp:cNvGraphicFramePr>
@@ -542,7 +213,7 @@
               <a:graphicData uri="http://schemas.openxmlformats.org/drawingml/2006/picture">
                 <pic:pic xmlns:pic="http://schemas.openxmlformats.org/drawingml/2006/picture">
                   <pic:nvPicPr>
-                    <pic:cNvPr id="3" name="Viz-2.png"/>
+                    <pic:cNvPr id="5" name="MP1-Viz-1-1.png"/>
                     <pic:cNvPicPr/>
                   </pic:nvPicPr>
                   <pic:blipFill>
@@ -560,7 +231,7 @@
                   <pic:spPr>
                     <a:xfrm>
                       <a:off x="0" y="0"/>
-                      <a:ext cx="5943600" cy="3227070"/>
+                      <a:ext cx="5943600" cy="3383280"/>
                     </a:xfrm>
                     <a:prstGeom prst="rect">
                       <a:avLst/>
@@ -575,158 +246,74 @@
     </w:p>
     <w:p>
       <w:pPr>
-        <w:rPr>
-          <w:rFonts w:ascii="Georgia" w:hAnsi="Georgia"/>
-        </w:rPr>
-      </w:pPr>
-    </w:p>
-    <w:p>
-      <w:pPr>
-        <w:rPr>
-          <w:rFonts w:ascii="Georgia" w:hAnsi="Georgia"/>
-        </w:rPr>
-      </w:pPr>
-    </w:p>
-    <w:p>
-      <w:pPr>
-        <w:rPr>
-          <w:rFonts w:ascii="Georgia" w:hAnsi="Georgia"/>
-        </w:rPr>
-      </w:pPr>
-    </w:p>
-    <w:p>
-      <w:pPr>
-        <w:rPr>
-          <w:rFonts w:ascii="Georgia" w:hAnsi="Georgia"/>
-        </w:rPr>
-      </w:pPr>
-    </w:p>
-    <w:p>
-      <w:pPr>
-        <w:rPr>
-          <w:rFonts w:ascii="Georgia" w:hAnsi="Georgia"/>
-        </w:rPr>
-      </w:pPr>
-    </w:p>
-    <w:p>
-      <w:pPr>
-        <w:rPr>
-          <w:rFonts w:ascii="Georgia" w:hAnsi="Georgia"/>
-        </w:rPr>
-      </w:pPr>
-    </w:p>
-    <w:p>
-      <w:pPr>
-        <w:rPr>
-          <w:rFonts w:ascii="Georgia" w:hAnsi="Georgia"/>
-        </w:rPr>
-      </w:pPr>
-    </w:p>
-    <w:p>
-      <w:pPr>
-        <w:rPr>
-          <w:rFonts w:ascii="Georgia" w:hAnsi="Georgia"/>
-        </w:rPr>
-      </w:pPr>
-    </w:p>
-    <w:p>
-      <w:pPr>
-        <w:rPr>
-          <w:rFonts w:ascii="Georgia" w:hAnsi="Georgia"/>
-        </w:rPr>
-      </w:pPr>
-    </w:p>
-    <w:p>
-      <w:pPr>
-        <w:rPr>
-          <w:rFonts w:ascii="Georgia" w:hAnsi="Georgia"/>
-        </w:rPr>
-      </w:pPr>
-    </w:p>
-    <w:p>
-      <w:pPr>
-        <w:rPr>
-          <w:rFonts w:ascii="Georgia" w:hAnsi="Georgia"/>
-        </w:rPr>
-      </w:pPr>
-    </w:p>
-    <w:p>
-      <w:pPr>
-        <w:rPr>
-          <w:rFonts w:ascii="Georgia" w:hAnsi="Georgia"/>
-        </w:rPr>
-      </w:pPr>
-    </w:p>
-    <w:p>
-      <w:pPr>
-        <w:rPr>
-          <w:rFonts w:ascii="Georgia" w:hAnsi="Georgia"/>
-        </w:rPr>
-      </w:pPr>
-    </w:p>
-    <w:p>
-      <w:pPr>
-        <w:rPr>
-          <w:rFonts w:ascii="Georgia" w:hAnsi="Georgia"/>
-        </w:rPr>
-      </w:pPr>
-    </w:p>
-    <w:p>
-      <w:pPr>
-        <w:rPr>
-          <w:rFonts w:ascii="Georgia" w:hAnsi="Georgia"/>
-        </w:rPr>
-      </w:pPr>
-    </w:p>
-    <w:p>
-      <w:pPr>
-        <w:rPr>
-          <w:rFonts w:ascii="Georgia" w:hAnsi="Georgia"/>
-        </w:rPr>
-      </w:pPr>
-    </w:p>
-    <w:p>
-      <w:pPr>
-        <w:pStyle w:val="ListParagraph"/>
-        <w:numPr>
-          <w:ilvl w:val="0"/>
-          <w:numId w:val="4"/>
-        </w:numPr>
-        <w:rPr>
-          <w:rFonts w:ascii="Georgia" w:hAnsi="Georgia"/>
-        </w:rPr>
-      </w:pPr>
-      <w:r>
-        <w:rPr>
-          <w:rFonts w:ascii="Georgia" w:hAnsi="Georgia"/>
-        </w:rPr>
-        <w:t>Visualization 3:</w:t>
-      </w:r>
-    </w:p>
-    <w:p>
-      <w:pPr>
-        <w:pStyle w:val="ListParagraph"/>
-        <w:rPr>
-          <w:rFonts w:ascii="Georgia" w:hAnsi="Georgia"/>
-        </w:rPr>
-      </w:pPr>
-    </w:p>
-    <w:p>
-      <w:pPr>
-        <w:rPr>
-          <w:rFonts w:ascii="Georgia" w:hAnsi="Georgia"/>
-        </w:rPr>
-      </w:pPr>
-      <w:r>
-        <w:rPr>
-          <w:rFonts w:ascii="Georgia" w:hAnsi="Georgia"/>
-          <w:noProof/>
-        </w:rPr>
+        <w:jc w:val="center"/>
+        <w:rPr>
+          <w:rFonts w:ascii="Georgia" w:hAnsi="Georgia"/>
+          <w:b/>
+        </w:rPr>
+      </w:pPr>
+      <w:r>
+        <w:rPr>
+          <w:rFonts w:ascii="Georgia" w:hAnsi="Georgia"/>
+          <w:b/>
+        </w:rPr>
+        <w:t xml:space="preserve">Donated and Received amount for each country </w:t>
+      </w:r>
+    </w:p>
+    <w:p>
+      <w:pPr>
+        <w:jc w:val="center"/>
+        <w:rPr>
+          <w:rFonts w:ascii="Georgia" w:hAnsi="Georgia"/>
+        </w:rPr>
+      </w:pPr>
+      <w:r>
+        <w:rPr>
+          <w:rFonts w:ascii="Georgia" w:hAnsi="Georgia"/>
+        </w:rPr>
+        <w:t>(</w:t>
+      </w:r>
+      <w:r>
+        <w:rPr>
+          <w:rFonts w:ascii="Georgia" w:hAnsi="Georgia"/>
+        </w:rPr>
+        <w:t>Note: Same Visualization at 100%, but in this case we can’t see all the countries in a single view)</w:t>
+      </w:r>
+    </w:p>
+    <w:p>
+      <w:pPr>
+        <w:jc w:val="center"/>
+        <w:rPr>
+          <w:rFonts w:ascii="Georgia" w:hAnsi="Georgia"/>
+        </w:rPr>
+      </w:pPr>
+    </w:p>
+    <w:p>
+      <w:pPr>
+        <w:jc w:val="center"/>
+        <w:rPr>
+          <w:rFonts w:ascii="Georgia" w:hAnsi="Georgia"/>
+        </w:rPr>
+      </w:pPr>
+    </w:p>
+    <w:p>
+      <w:pPr>
+        <w:jc w:val="center"/>
+        <w:rPr>
+          <w:rFonts w:ascii="Georgia" w:hAnsi="Georgia"/>
+        </w:rPr>
+      </w:pPr>
+      <w:r>
+        <w:rPr>
+          <w:rFonts w:ascii="Georgia" w:hAnsi="Georgia"/>
+          <w:noProof/>
+        </w:rPr>
+        <w:lastRenderedPageBreak/>
         <w:drawing>
-          <wp:inline distT="0" distB="0" distL="0" distR="0">
-            <wp:extent cx="5943600" cy="3067685"/>
-            <wp:effectExtent l="0" t="0" r="0" b="5715"/>
-            <wp:docPr id="2" name="Picture 2"/>
+          <wp:inline distT="0" distB="0" distL="0" distR="0" wp14:anchorId="09558FA6" wp14:editId="3CFE62AF">
+            <wp:extent cx="5943600" cy="3383280"/>
+            <wp:effectExtent l="0" t="0" r="0" b="0"/>
+            <wp:docPr id="6" name="Picture 6"/>
             <wp:cNvGraphicFramePr>
               <a:graphicFrameLocks xmlns:a="http://schemas.openxmlformats.org/drawingml/2006/main" noChangeAspect="1"/>
             </wp:cNvGraphicFramePr>
@@ -734,7 +321,7 @@
               <a:graphicData uri="http://schemas.openxmlformats.org/drawingml/2006/picture">
                 <pic:pic xmlns:pic="http://schemas.openxmlformats.org/drawingml/2006/picture">
                   <pic:nvPicPr>
-                    <pic:cNvPr id="2" name="Viz-3.png"/>
+                    <pic:cNvPr id="6" name="Screen Shot 2019-05-14 at 12.51.02 AM.png"/>
                     <pic:cNvPicPr/>
                   </pic:nvPicPr>
                   <pic:blipFill>
@@ -752,7 +339,7 @@
                   <pic:spPr>
                     <a:xfrm>
                       <a:off x="0" y="0"/>
-                      <a:ext cx="5943600" cy="3067685"/>
+                      <a:ext cx="5943600" cy="3383280"/>
                     </a:xfrm>
                     <a:prstGeom prst="rect">
                       <a:avLst/>
@@ -767,6 +354,1094 @@
     </w:p>
     <w:p>
       <w:pPr>
+        <w:jc w:val="center"/>
+        <w:rPr>
+          <w:rFonts w:ascii="Georgia" w:hAnsi="Georgia"/>
+          <w:b/>
+        </w:rPr>
+      </w:pPr>
+      <w:r>
+        <w:rPr>
+          <w:rFonts w:ascii="Georgia" w:hAnsi="Georgia"/>
+          <w:b/>
+        </w:rPr>
+        <w:t xml:space="preserve">Donated and Received amount for each country </w:t>
+      </w:r>
+    </w:p>
+    <w:p>
+      <w:pPr>
+        <w:jc w:val="center"/>
+        <w:rPr>
+          <w:rFonts w:ascii="Georgia" w:hAnsi="Georgia"/>
+        </w:rPr>
+      </w:pPr>
+      <w:r>
+        <w:rPr>
+          <w:rFonts w:ascii="Georgia" w:hAnsi="Georgia"/>
+        </w:rPr>
+        <w:t xml:space="preserve">(Note: Same Visualization at 100%, </w:t>
+      </w:r>
+      <w:r>
+        <w:rPr>
+          <w:rFonts w:ascii="Georgia" w:hAnsi="Georgia"/>
+        </w:rPr>
+        <w:t>Legends: ‘Blue’ color represents amount donated, ‘Red’ color represent amount recieved</w:t>
+      </w:r>
+      <w:r>
+        <w:rPr>
+          <w:rFonts w:ascii="Georgia" w:hAnsi="Georgia"/>
+        </w:rPr>
+        <w:t>)</w:t>
+      </w:r>
+    </w:p>
+    <w:p>
+      <w:pPr>
+        <w:rPr>
+          <w:rFonts w:ascii="Georgia" w:hAnsi="Georgia"/>
+        </w:rPr>
+      </w:pPr>
+    </w:p>
+    <w:p>
+      <w:pPr>
+        <w:rPr>
+          <w:rFonts w:ascii="Georgia" w:hAnsi="Georgia"/>
+        </w:rPr>
+      </w:pPr>
+    </w:p>
+    <w:p>
+      <w:pPr>
+        <w:jc w:val="both"/>
+        <w:rPr>
+          <w:rFonts w:ascii="Georgia" w:hAnsi="Georgia"/>
+        </w:rPr>
+      </w:pPr>
+      <w:r>
+        <w:rPr>
+          <w:rFonts w:ascii="Georgia" w:hAnsi="Georgia"/>
+        </w:rPr>
+        <w:t>I have used</w:t>
+      </w:r>
+      <w:r>
+        <w:rPr>
+          <w:rFonts w:ascii="Georgia" w:hAnsi="Georgia"/>
+        </w:rPr>
+        <w:t xml:space="preserve"> grouped bar charts to visualize the donated and received amount for each of the countries</w:t>
+      </w:r>
+      <w:r>
+        <w:rPr>
+          <w:rFonts w:ascii="Georgia" w:hAnsi="Georgia"/>
+        </w:rPr>
+        <w:t xml:space="preserve"> using two colors: </w:t>
+      </w:r>
+      <w:r>
+        <w:rPr>
+          <w:rFonts w:ascii="Georgia" w:hAnsi="Georgia"/>
+          <w:i/>
+        </w:rPr>
+        <w:t>blue</w:t>
+      </w:r>
+      <w:r>
+        <w:rPr>
+          <w:rFonts w:ascii="Georgia" w:hAnsi="Georgia"/>
+        </w:rPr>
+        <w:t xml:space="preserve"> and </w:t>
+      </w:r>
+      <w:r>
+        <w:rPr>
+          <w:rFonts w:ascii="Georgia" w:hAnsi="Georgia"/>
+          <w:i/>
+        </w:rPr>
+        <w:t>red</w:t>
+      </w:r>
+      <w:r>
+        <w:rPr>
+          <w:rFonts w:ascii="Georgia" w:hAnsi="Georgia"/>
+        </w:rPr>
+        <w:t xml:space="preserve"> to represent received and donated amount for each of the country.</w:t>
+      </w:r>
+    </w:p>
+    <w:p>
+      <w:pPr>
+        <w:rPr>
+          <w:rFonts w:ascii="Georgia" w:hAnsi="Georgia"/>
+        </w:rPr>
+      </w:pPr>
+    </w:p>
+    <w:p>
+      <w:pPr>
+        <w:jc w:val="both"/>
+        <w:rPr>
+          <w:rFonts w:ascii="Georgia" w:hAnsi="Georgia"/>
+        </w:rPr>
+      </w:pPr>
+      <w:r>
+        <w:rPr>
+          <w:rFonts w:ascii="Georgia" w:hAnsi="Georgia"/>
+        </w:rPr>
+        <w:t>There are many countries which donate more than they receive. E.g. Belgium, Denmark, France, Germany, Japan, Netherlands, Norway, Sweden, Switzerland, United Kingdom, United States.</w:t>
+      </w:r>
+    </w:p>
+    <w:p>
+      <w:pPr>
+        <w:jc w:val="both"/>
+        <w:rPr>
+          <w:rFonts w:ascii="Georgia" w:hAnsi="Georgia"/>
+        </w:rPr>
+      </w:pPr>
+    </w:p>
+    <w:p>
+      <w:pPr>
+        <w:jc w:val="both"/>
+        <w:rPr>
+          <w:rFonts w:ascii="Georgia" w:hAnsi="Georgia"/>
+        </w:rPr>
+      </w:pPr>
+      <w:r>
+        <w:rPr>
+          <w:rFonts w:ascii="Georgia" w:hAnsi="Georgia"/>
+        </w:rPr>
+        <w:t>Some of the countries receive much more than they donate. E.g. Brazil, Chile, Colombia, Cyprus, Czech Republic, Hungary, India, Korea, Kuwait, Poland, South Africa, Taiwan, Thailand</w:t>
+      </w:r>
+      <w:r>
+        <w:rPr>
+          <w:rFonts w:ascii="Georgia" w:hAnsi="Georgia"/>
+        </w:rPr>
+        <w:t>.</w:t>
+      </w:r>
+    </w:p>
+    <w:p>
+      <w:pPr>
+        <w:rPr>
+          <w:rFonts w:ascii="Georgia" w:hAnsi="Georgia"/>
+        </w:rPr>
+      </w:pPr>
+    </w:p>
+    <w:p>
+      <w:pPr>
+        <w:rPr>
+          <w:rFonts w:ascii="Georgia" w:hAnsi="Georgia"/>
+        </w:rPr>
+      </w:pPr>
+      <w:r>
+        <w:rPr>
+          <w:rFonts w:ascii="Georgia" w:hAnsi="Georgia"/>
+        </w:rPr>
+        <w:t xml:space="preserve"> </w:t>
+      </w:r>
+    </w:p>
+    <w:p>
+      <w:pPr>
+        <w:pStyle w:val="ListParagraph"/>
+        <w:numPr>
+          <w:ilvl w:val="0"/>
+          <w:numId w:val="4"/>
+        </w:numPr>
+        <w:rPr>
+          <w:rFonts w:ascii="Georgia" w:hAnsi="Georgia"/>
+          <w:u w:val="single"/>
+        </w:rPr>
+      </w:pPr>
+      <w:r>
+        <w:rPr>
+          <w:rFonts w:ascii="Georgia" w:hAnsi="Georgia"/>
+          <w:u w:val="single"/>
+        </w:rPr>
+        <w:t>Visualization 2:</w:t>
+      </w:r>
+    </w:p>
+    <w:p>
+      <w:pPr>
+        <w:spacing w:before="100" w:beforeAutospacing="1" w:after="100" w:afterAutospacing="1" w:line="240" w:lineRule="auto"/>
+        <w:rPr>
+          <w:rFonts w:ascii="Times New Roman" w:eastAsia="Times New Roman" w:hAnsi="Times New Roman" w:cs="Times New Roman"/>
+          <w:sz w:val="24"/>
+          <w:szCs w:val="24"/>
+          <w:lang w:val="en-US"/>
+        </w:rPr>
+      </w:pPr>
+      <w:r>
+        <w:rPr>
+          <w:rFonts w:ascii="Times New Roman" w:eastAsia="Times New Roman" w:hAnsi="Times New Roman" w:cs="Times New Roman"/>
+          <w:sz w:val="24"/>
+          <w:szCs w:val="24"/>
+          <w:lang w:val="en-US"/>
+        </w:rPr>
+        <w:t>a) Do the countries that donate the most tend to cluster around specific geographical areas of the world?</w:t>
+      </w:r>
+    </w:p>
+    <w:p>
+      <w:pPr>
+        <w:numPr>
+          <w:ilvl w:val="0"/>
+          <w:numId w:val="5"/>
+        </w:numPr>
+        <w:spacing w:before="100" w:beforeAutospacing="1" w:after="100" w:afterAutospacing="1" w:line="240" w:lineRule="auto"/>
+        <w:rPr>
+          <w:rFonts w:ascii="Times New Roman" w:eastAsia="Times New Roman" w:hAnsi="Times New Roman" w:cs="Times New Roman"/>
+          <w:sz w:val="24"/>
+          <w:szCs w:val="24"/>
+          <w:lang w:val="en-US"/>
+        </w:rPr>
+      </w:pPr>
+      <w:r>
+        <w:rPr>
+          <w:rFonts w:ascii="Times New Roman" w:eastAsia="Times New Roman" w:hAnsi="Times New Roman" w:cs="Times New Roman"/>
+          <w:sz w:val="24"/>
+          <w:szCs w:val="24"/>
+          <w:lang w:val="en-US"/>
+        </w:rPr>
+        <w:t>C</w:t>
+      </w:r>
+      <w:r>
+        <w:rPr>
+          <w:rFonts w:ascii="Times New Roman" w:eastAsia="Times New Roman" w:hAnsi="Times New Roman" w:cs="Times New Roman"/>
+          <w:sz w:val="24"/>
+          <w:szCs w:val="24"/>
+          <w:lang w:val="en-US"/>
+        </w:rPr>
+        <w:t>ountries in West Europe generally donate more than they receive</w:t>
+      </w:r>
+      <w:r>
+        <w:rPr>
+          <w:rFonts w:ascii="Times New Roman" w:eastAsia="Times New Roman" w:hAnsi="Times New Roman" w:cs="Times New Roman"/>
+          <w:sz w:val="24"/>
+          <w:szCs w:val="24"/>
+          <w:lang w:val="en-US"/>
+        </w:rPr>
+        <w:t xml:space="preserve"> unlike other parts of the world</w:t>
+      </w:r>
+    </w:p>
+    <w:p>
+      <w:pPr>
+        <w:spacing w:line="240" w:lineRule="auto"/>
+        <w:rPr>
+          <w:rFonts w:ascii="Times New Roman" w:eastAsia="Times New Roman" w:hAnsi="Times New Roman" w:cs="Times New Roman"/>
+          <w:sz w:val="24"/>
+          <w:szCs w:val="24"/>
+          <w:lang w:val="en-US"/>
+        </w:rPr>
+      </w:pPr>
+      <w:r>
+        <w:rPr>
+          <w:rFonts w:ascii="Times New Roman" w:eastAsia="Times New Roman" w:hAnsi="Times New Roman" w:cs="Times New Roman"/>
+          <w:sz w:val="24"/>
+          <w:szCs w:val="24"/>
+          <w:lang w:val="en-US"/>
+        </w:rPr>
+        <w:t xml:space="preserve">b) Do the countries that receive the most tend to cluster around specific geographical areas of the world? </w:t>
+      </w:r>
+    </w:p>
+    <w:p>
+      <w:pPr>
+        <w:numPr>
+          <w:ilvl w:val="0"/>
+          <w:numId w:val="6"/>
+        </w:numPr>
+        <w:spacing w:before="100" w:beforeAutospacing="1" w:after="100" w:afterAutospacing="1" w:line="240" w:lineRule="auto"/>
+        <w:rPr>
+          <w:rFonts w:ascii="Times New Roman" w:eastAsia="Times New Roman" w:hAnsi="Times New Roman" w:cs="Times New Roman"/>
+          <w:sz w:val="24"/>
+          <w:szCs w:val="24"/>
+          <w:lang w:val="en-US"/>
+        </w:rPr>
+      </w:pPr>
+      <w:r>
+        <w:rPr>
+          <w:rFonts w:ascii="Times New Roman" w:eastAsia="Times New Roman" w:hAnsi="Times New Roman" w:cs="Times New Roman"/>
+          <w:sz w:val="24"/>
+          <w:szCs w:val="24"/>
+          <w:lang w:val="en-US"/>
+        </w:rPr>
+        <w:lastRenderedPageBreak/>
+        <w:t xml:space="preserve">The countries receiving the most are spread out </w:t>
+      </w:r>
+      <w:r>
+        <w:rPr>
+          <w:rFonts w:ascii="Times New Roman" w:eastAsia="Times New Roman" w:hAnsi="Times New Roman" w:cs="Times New Roman"/>
+          <w:sz w:val="24"/>
+          <w:szCs w:val="24"/>
+          <w:lang w:val="en-US"/>
+        </w:rPr>
+        <w:t xml:space="preserve">across the </w:t>
+      </w:r>
+      <w:r>
+        <w:rPr>
+          <w:rFonts w:ascii="Times New Roman" w:eastAsia="Times New Roman" w:hAnsi="Times New Roman" w:cs="Times New Roman"/>
+          <w:sz w:val="24"/>
+          <w:szCs w:val="24"/>
+          <w:lang w:val="en-US"/>
+        </w:rPr>
+        <w:t>world.</w:t>
+      </w:r>
+    </w:p>
+    <w:p>
+      <w:pPr>
+        <w:spacing w:line="240" w:lineRule="auto"/>
+        <w:rPr>
+          <w:rFonts w:ascii="Times New Roman" w:eastAsia="Times New Roman" w:hAnsi="Times New Roman" w:cs="Times New Roman"/>
+          <w:sz w:val="24"/>
+          <w:szCs w:val="24"/>
+          <w:lang w:val="en-US"/>
+        </w:rPr>
+      </w:pPr>
+      <w:r>
+        <w:rPr>
+          <w:rFonts w:ascii="Times New Roman" w:eastAsia="Times New Roman" w:hAnsi="Times New Roman" w:cs="Times New Roman"/>
+          <w:sz w:val="24"/>
+          <w:szCs w:val="24"/>
+          <w:lang w:val="en-US"/>
+        </w:rPr>
+        <w:t xml:space="preserve">c) Are there neighboring countries that have radically different patterns in terms of how much they receive vs. how much they donate? </w:t>
+      </w:r>
+    </w:p>
+    <w:p>
+      <w:pPr>
+        <w:numPr>
+          <w:ilvl w:val="0"/>
+          <w:numId w:val="7"/>
+        </w:numPr>
+        <w:spacing w:before="100" w:beforeAutospacing="1" w:after="100" w:afterAutospacing="1" w:line="240" w:lineRule="auto"/>
+        <w:rPr>
+          <w:rFonts w:ascii="Times New Roman" w:eastAsia="Times New Roman" w:hAnsi="Times New Roman" w:cs="Times New Roman"/>
+          <w:sz w:val="24"/>
+          <w:szCs w:val="24"/>
+          <w:lang w:val="en-US"/>
+        </w:rPr>
+      </w:pPr>
+      <w:r>
+        <w:rPr>
+          <w:rFonts w:ascii="Times New Roman" w:eastAsia="Times New Roman" w:hAnsi="Times New Roman" w:cs="Times New Roman"/>
+          <w:sz w:val="24"/>
+          <w:szCs w:val="24"/>
+          <w:lang w:val="en-US"/>
+        </w:rPr>
+        <w:t xml:space="preserve">Germany and Poland </w:t>
+      </w:r>
+      <w:r>
+        <w:rPr>
+          <w:rFonts w:ascii="Times New Roman" w:eastAsia="Times New Roman" w:hAnsi="Times New Roman" w:cs="Times New Roman"/>
+          <w:sz w:val="24"/>
+          <w:szCs w:val="24"/>
+          <w:lang w:val="en-US"/>
+        </w:rPr>
+        <w:t xml:space="preserve">and </w:t>
+      </w:r>
+      <w:r>
+        <w:rPr>
+          <w:rFonts w:ascii="Times New Roman" w:eastAsia="Times New Roman" w:hAnsi="Times New Roman" w:cs="Times New Roman"/>
+          <w:sz w:val="24"/>
+          <w:szCs w:val="24"/>
+          <w:lang w:val="en-US"/>
+        </w:rPr>
+        <w:t>Japan and Korea</w:t>
+      </w:r>
+      <w:r>
+        <w:rPr>
+          <w:rFonts w:ascii="Times New Roman" w:eastAsia="Times New Roman" w:hAnsi="Times New Roman" w:cs="Times New Roman"/>
+          <w:sz w:val="24"/>
+          <w:szCs w:val="24"/>
+          <w:lang w:val="en-US"/>
+        </w:rPr>
+        <w:t xml:space="preserve"> tend to show radically different patterns in terms of how much they receive vs how much they donate.</w:t>
+      </w:r>
+    </w:p>
+    <w:p>
+      <w:pPr>
+        <w:ind w:left="360"/>
+        <w:rPr>
+          <w:rFonts w:ascii="Georgia" w:hAnsi="Georgia"/>
+        </w:rPr>
+      </w:pPr>
+    </w:p>
+    <w:p>
+      <w:pPr>
+        <w:ind w:left="360"/>
+        <w:rPr>
+          <w:rFonts w:ascii="Georgia" w:hAnsi="Georgia"/>
+        </w:rPr>
+      </w:pPr>
+      <w:r>
+        <w:rPr>
+          <w:rFonts w:ascii="Georgia" w:hAnsi="Georgia"/>
+          <w:noProof/>
+        </w:rPr>
+        <w:drawing>
+          <wp:inline distT="0" distB="0" distL="0" distR="0" wp14:anchorId="5C1E68C5" wp14:editId="1E140459">
+            <wp:extent cx="5943600" cy="4051935"/>
+            <wp:effectExtent l="0" t="0" r="0" b="0"/>
+            <wp:docPr id="11" name="Picture 11"/>
+            <wp:cNvGraphicFramePr>
+              <a:graphicFrameLocks xmlns:a="http://schemas.openxmlformats.org/drawingml/2006/main" noChangeAspect="1"/>
+            </wp:cNvGraphicFramePr>
+            <a:graphic xmlns:a="http://schemas.openxmlformats.org/drawingml/2006/main">
+              <a:graphicData uri="http://schemas.openxmlformats.org/drawingml/2006/picture">
+                <pic:pic xmlns:pic="http://schemas.openxmlformats.org/drawingml/2006/picture">
+                  <pic:nvPicPr>
+                    <pic:cNvPr id="11" name="Screen Shot 2019-05-14 at 1.35.43 AM.png"/>
+                    <pic:cNvPicPr/>
+                  </pic:nvPicPr>
+                  <pic:blipFill>
+                    <a:blip r:embed="rId8" cstate="print">
+                      <a:extLst>
+                        <a:ext uri="{28A0092B-C50C-407E-A947-70E740481C1C}">
+                          <a14:useLocalDpi xmlns:a14="http://schemas.microsoft.com/office/drawing/2010/main" val="0"/>
+                        </a:ext>
+                      </a:extLst>
+                    </a:blip>
+                    <a:stretch>
+                      <a:fillRect/>
+                    </a:stretch>
+                  </pic:blipFill>
+                  <pic:spPr>
+                    <a:xfrm>
+                      <a:off x="0" y="0"/>
+                      <a:ext cx="5943600" cy="4051935"/>
+                    </a:xfrm>
+                    <a:prstGeom prst="rect">
+                      <a:avLst/>
+                    </a:prstGeom>
+                  </pic:spPr>
+                </pic:pic>
+              </a:graphicData>
+            </a:graphic>
+          </wp:inline>
+        </w:drawing>
+      </w:r>
+    </w:p>
+    <w:p>
+      <w:pPr>
+        <w:ind w:left="360"/>
+        <w:rPr>
+          <w:rFonts w:ascii="Georgia" w:hAnsi="Georgia"/>
+        </w:rPr>
+      </w:pPr>
+    </w:p>
+    <w:p>
+      <w:pPr>
+        <w:ind w:left="360"/>
+        <w:rPr>
+          <w:rFonts w:ascii="Georgia" w:hAnsi="Georgia"/>
+          <w:b/>
+        </w:rPr>
+      </w:pPr>
+      <w:r>
+        <w:rPr>
+          <w:rFonts w:ascii="Georgia" w:hAnsi="Georgia"/>
+          <w:b/>
+        </w:rPr>
+        <w:t>Legend:</w:t>
+      </w:r>
+    </w:p>
+    <w:p>
+      <w:pPr>
+        <w:ind w:left="360"/>
+        <w:rPr>
+          <w:rFonts w:ascii="Georgia" w:hAnsi="Georgia"/>
+        </w:rPr>
+      </w:pPr>
+      <w:r>
+        <w:rPr>
+          <w:rFonts w:ascii="Georgia" w:hAnsi="Georgia"/>
+        </w:rPr>
+        <w:t>Red – Amount received in Billions</w:t>
+      </w:r>
+    </w:p>
+    <w:p>
+      <w:pPr>
+        <w:ind w:left="360"/>
+        <w:rPr>
+          <w:rFonts w:ascii="Georgia" w:hAnsi="Georgia"/>
+        </w:rPr>
+      </w:pPr>
+      <w:r>
+        <w:rPr>
+          <w:rFonts w:ascii="Georgia" w:hAnsi="Georgia"/>
+        </w:rPr>
+        <w:t>Green – Amount received in Billions</w:t>
+      </w:r>
+    </w:p>
+    <w:p>
+      <w:pPr>
+        <w:rPr>
+          <w:rFonts w:ascii="Georgia" w:hAnsi="Georgia"/>
+        </w:rPr>
+      </w:pPr>
+    </w:p>
+    <w:p>
+      <w:pPr>
+        <w:rPr>
+          <w:rFonts w:ascii="Georgia" w:hAnsi="Georgia"/>
+        </w:rPr>
+      </w:pPr>
+    </w:p>
+    <w:p>
+      <w:pPr>
+        <w:rPr>
+          <w:rFonts w:ascii="Georgia" w:hAnsi="Georgia"/>
+        </w:rPr>
+      </w:pPr>
+    </w:p>
+    <w:p>
+      <w:pPr>
+        <w:rPr>
+          <w:rFonts w:ascii="Georgia" w:hAnsi="Georgia"/>
+        </w:rPr>
+      </w:pPr>
+    </w:p>
+    <w:p>
+      <w:pPr>
+        <w:rPr>
+          <w:rFonts w:ascii="Georgia" w:hAnsi="Georgia"/>
+        </w:rPr>
+      </w:pPr>
+    </w:p>
+    <w:p>
+      <w:pPr>
+        <w:rPr>
+          <w:rFonts w:ascii="Georgia" w:hAnsi="Georgia"/>
+        </w:rPr>
+      </w:pPr>
+    </w:p>
+    <w:p>
+      <w:pPr>
+        <w:rPr>
+          <w:rFonts w:ascii="Georgia" w:hAnsi="Georgia"/>
+        </w:rPr>
+      </w:pPr>
+    </w:p>
+    <w:p>
+      <w:pPr>
+        <w:rPr>
+          <w:rFonts w:ascii="Georgia" w:hAnsi="Georgia"/>
+        </w:rPr>
+      </w:pPr>
+    </w:p>
+    <w:p>
+      <w:pPr>
+        <w:rPr>
+          <w:rFonts w:ascii="Georgia" w:hAnsi="Georgia"/>
+        </w:rPr>
+      </w:pPr>
+    </w:p>
+    <w:p>
+      <w:pPr>
+        <w:rPr>
+          <w:rFonts w:ascii="Georgia" w:hAnsi="Georgia"/>
+        </w:rPr>
+      </w:pPr>
+    </w:p>
+    <w:p>
+      <w:pPr>
+        <w:pStyle w:val="ListParagraph"/>
+        <w:numPr>
+          <w:ilvl w:val="0"/>
+          <w:numId w:val="4"/>
+        </w:numPr>
+        <w:rPr>
+          <w:rFonts w:ascii="Georgia" w:hAnsi="Georgia"/>
+          <w:u w:val="single"/>
+        </w:rPr>
+      </w:pPr>
+      <w:r>
+        <w:rPr>
+          <w:rFonts w:ascii="Georgia" w:hAnsi="Georgia"/>
+          <w:u w:val="single"/>
+        </w:rPr>
+        <w:lastRenderedPageBreak/>
+        <w:t>Visualization 3:</w:t>
+      </w:r>
+    </w:p>
+    <w:p>
+      <w:pPr>
+        <w:pStyle w:val="ListParagraph"/>
+        <w:rPr>
+          <w:rFonts w:ascii="Georgia" w:hAnsi="Georgia"/>
+        </w:rPr>
+      </w:pPr>
+      <w:r>
+        <w:rPr>
+          <w:rFonts w:ascii="Georgia" w:hAnsi="Georgia"/>
+        </w:rPr>
+        <w:tab/>
+      </w:r>
+    </w:p>
+    <w:p>
+      <w:pPr>
+        <w:rPr>
+          <w:rFonts w:ascii="Georgia" w:hAnsi="Georgia"/>
+          <w:noProof/>
+        </w:rPr>
+      </w:pPr>
+      <w:r>
+        <w:rPr>
+          <w:rFonts w:ascii="Georgia" w:hAnsi="Georgia"/>
+          <w:noProof/>
+        </w:rPr>
+        <w:drawing>
+          <wp:inline distT="0" distB="0" distL="0" distR="0" wp14:anchorId="685C2BB4" wp14:editId="4F055A1D">
+            <wp:extent cx="5943600" cy="1287145"/>
+            <wp:effectExtent l="0" t="0" r="0" b="0"/>
+            <wp:docPr id="8" name="Picture 8"/>
+            <wp:cNvGraphicFramePr>
+              <a:graphicFrameLocks xmlns:a="http://schemas.openxmlformats.org/drawingml/2006/main" noChangeAspect="1"/>
+            </wp:cNvGraphicFramePr>
+            <a:graphic xmlns:a="http://schemas.openxmlformats.org/drawingml/2006/main">
+              <a:graphicData uri="http://schemas.openxmlformats.org/drawingml/2006/picture">
+                <pic:pic xmlns:pic="http://schemas.openxmlformats.org/drawingml/2006/picture">
+                  <pic:nvPicPr>
+                    <pic:cNvPr id="8" name="Screen Shot 2019-05-14 at 1.33.25 AM.png"/>
+                    <pic:cNvPicPr/>
+                  </pic:nvPicPr>
+                  <pic:blipFill>
+                    <a:blip r:embed="rId9" cstate="print">
+                      <a:extLst>
+                        <a:ext uri="{28A0092B-C50C-407E-A947-70E740481C1C}">
+                          <a14:useLocalDpi xmlns:a14="http://schemas.microsoft.com/office/drawing/2010/main" val="0"/>
+                        </a:ext>
+                      </a:extLst>
+                    </a:blip>
+                    <a:stretch>
+                      <a:fillRect/>
+                    </a:stretch>
+                  </pic:blipFill>
+                  <pic:spPr>
+                    <a:xfrm>
+                      <a:off x="0" y="0"/>
+                      <a:ext cx="5943600" cy="1287145"/>
+                    </a:xfrm>
+                    <a:prstGeom prst="rect">
+                      <a:avLst/>
+                    </a:prstGeom>
+                  </pic:spPr>
+                </pic:pic>
+              </a:graphicData>
+            </a:graphic>
+          </wp:inline>
+        </w:drawing>
+      </w:r>
+    </w:p>
+    <w:p>
+      <w:pPr>
+        <w:spacing w:line="240" w:lineRule="auto"/>
+        <w:jc w:val="center"/>
+        <w:rPr>
+          <w:rFonts w:ascii="Georgia" w:eastAsia="Times New Roman" w:hAnsi="Georgia"/>
+          <w:color w:val="000000"/>
+          <w:lang w:val="en-US"/>
+        </w:rPr>
+      </w:pPr>
+      <w:r>
+        <w:rPr>
+          <w:rFonts w:ascii="Georgia" w:hAnsi="Georgia"/>
+          <w:noProof/>
+        </w:rPr>
+        <w:t xml:space="preserve">Top 5 most frequent purposes of </w:t>
+      </w:r>
+      <w:r>
+        <w:rPr>
+          <w:rFonts w:ascii="Georgia" w:eastAsia="Times New Roman" w:hAnsi="Georgia"/>
+          <w:color w:val="000000"/>
+          <w:lang w:val="en-US"/>
+        </w:rPr>
+        <w:t>disbursements</w:t>
+      </w:r>
+      <w:r>
+        <w:rPr>
+          <w:rFonts w:ascii="Georgia" w:eastAsia="Times New Roman" w:hAnsi="Georgia"/>
+          <w:color w:val="000000"/>
+          <w:lang w:val="en-US"/>
+        </w:rPr>
+        <w:t xml:space="preserve"> </w:t>
+      </w:r>
+    </w:p>
+    <w:p>
+      <w:pPr>
+        <w:spacing w:line="240" w:lineRule="auto"/>
+        <w:jc w:val="center"/>
+        <w:rPr>
+          <w:rFonts w:ascii="Georgia" w:eastAsia="Times New Roman" w:hAnsi="Georgia" w:cs="Times New Roman"/>
+          <w:sz w:val="24"/>
+          <w:szCs w:val="24"/>
+          <w:lang w:val="en-US"/>
+        </w:rPr>
+      </w:pPr>
+      <w:r>
+        <w:rPr>
+          <w:rFonts w:ascii="Georgia" w:eastAsia="Times New Roman" w:hAnsi="Georgia"/>
+          <w:color w:val="000000"/>
+          <w:lang w:val="en-US"/>
+        </w:rPr>
+        <w:t>(Note: View 30% zoom in Google Chrome)</w:t>
+      </w:r>
+    </w:p>
+    <w:p>
+      <w:pPr>
+        <w:rPr>
+          <w:rFonts w:ascii="Georgia" w:hAnsi="Georgia"/>
+          <w:noProof/>
+        </w:rPr>
+      </w:pPr>
+    </w:p>
+    <w:p>
+      <w:pPr>
+        <w:rPr>
+          <w:rFonts w:ascii="Georgia" w:hAnsi="Georgia"/>
+          <w:noProof/>
+        </w:rPr>
+      </w:pPr>
+      <w:r>
+        <w:rPr>
+          <w:rFonts w:ascii="Georgia" w:hAnsi="Georgia"/>
+          <w:noProof/>
+        </w:rPr>
+        <w:drawing>
+          <wp:inline distT="0" distB="0" distL="0" distR="0" wp14:anchorId="3DD576A3" wp14:editId="30D86F4B">
+            <wp:extent cx="5943600" cy="3332480"/>
+            <wp:effectExtent l="0" t="0" r="0" b="0"/>
+            <wp:docPr id="9" name="Picture 9"/>
+            <wp:cNvGraphicFramePr>
+              <a:graphicFrameLocks xmlns:a="http://schemas.openxmlformats.org/drawingml/2006/main" noChangeAspect="1"/>
+            </wp:cNvGraphicFramePr>
+            <a:graphic xmlns:a="http://schemas.openxmlformats.org/drawingml/2006/main">
+              <a:graphicData uri="http://schemas.openxmlformats.org/drawingml/2006/picture">
+                <pic:pic xmlns:pic="http://schemas.openxmlformats.org/drawingml/2006/picture">
+                  <pic:nvPicPr>
+                    <pic:cNvPr id="9" name="Screen Shot 2019-05-14 at 1.33.48 AM.png"/>
+                    <pic:cNvPicPr/>
+                  </pic:nvPicPr>
+                  <pic:blipFill>
+                    <a:blip r:embed="rId10" cstate="print">
+                      <a:extLst>
+                        <a:ext uri="{28A0092B-C50C-407E-A947-70E740481C1C}">
+                          <a14:useLocalDpi xmlns:a14="http://schemas.microsoft.com/office/drawing/2010/main" val="0"/>
+                        </a:ext>
+                      </a:extLst>
+                    </a:blip>
+                    <a:stretch>
+                      <a:fillRect/>
+                    </a:stretch>
+                  </pic:blipFill>
+                  <pic:spPr>
+                    <a:xfrm>
+                      <a:off x="0" y="0"/>
+                      <a:ext cx="5943600" cy="3332480"/>
+                    </a:xfrm>
+                    <a:prstGeom prst="rect">
+                      <a:avLst/>
+                    </a:prstGeom>
+                  </pic:spPr>
+                </pic:pic>
+              </a:graphicData>
+            </a:graphic>
+          </wp:inline>
+        </w:drawing>
+      </w:r>
+    </w:p>
+    <w:p>
+      <w:pPr>
+        <w:rPr>
+          <w:rFonts w:ascii="Georgia" w:hAnsi="Georgia"/>
+          <w:b/>
+          <w:noProof/>
+        </w:rPr>
+      </w:pPr>
+      <w:r>
+        <w:rPr>
+          <w:rFonts w:ascii="Georgia" w:hAnsi="Georgia"/>
+          <w:b/>
+          <w:noProof/>
+        </w:rPr>
+        <w:t>Legend:</w:t>
+      </w:r>
+    </w:p>
+    <w:p>
+      <w:pPr>
+        <w:rPr>
+          <w:rFonts w:ascii="Georgia" w:hAnsi="Georgia"/>
+          <w:noProof/>
+        </w:rPr>
+      </w:pPr>
+      <w:r>
+        <w:rPr>
+          <w:rFonts w:ascii="Georgia" w:hAnsi="Georgia"/>
+          <w:noProof/>
+        </w:rPr>
+        <w:t>#</w:t>
+      </w:r>
+      <w:r>
+        <w:rPr>
+          <w:rFonts w:ascii="Georgia" w:hAnsi="Georgia"/>
+          <w:noProof/>
+        </w:rPr>
+        <w:t>2c7bb6</w:t>
+      </w:r>
+      <w:r>
+        <w:rPr>
+          <w:rFonts w:ascii="Georgia" w:hAnsi="Georgia"/>
+          <w:noProof/>
+        </w:rPr>
+        <w:t xml:space="preserve"> </w:t>
+      </w:r>
+      <w:r>
+        <w:rPr>
+          <w:rFonts w:ascii="Georgia" w:hAnsi="Georgia"/>
+          <w:noProof/>
+        </w:rPr>
+        <w:t>– Social welfare services</w:t>
+      </w:r>
+    </w:p>
+    <w:p>
+      <w:pPr>
+        <w:rPr>
+          <w:rFonts w:ascii="Georgia" w:hAnsi="Georgia"/>
+          <w:noProof/>
+        </w:rPr>
+      </w:pPr>
+      <w:r>
+        <w:rPr>
+          <w:rFonts w:ascii="Georgia" w:hAnsi="Georgia"/>
+          <w:noProof/>
+        </w:rPr>
+        <w:t>#</w:t>
+      </w:r>
+      <w:r>
+        <w:rPr>
+          <w:rFonts w:ascii="Georgia" w:hAnsi="Georgia"/>
+          <w:noProof/>
+        </w:rPr>
+        <w:t>abd9e9</w:t>
+      </w:r>
+      <w:r>
+        <w:rPr>
+          <w:rFonts w:ascii="Georgia" w:hAnsi="Georgia"/>
+          <w:noProof/>
+        </w:rPr>
+        <w:t xml:space="preserve"> </w:t>
+      </w:r>
+      <w:r>
+        <w:rPr>
+          <w:rFonts w:ascii="Georgia" w:hAnsi="Georgia"/>
+          <w:noProof/>
+        </w:rPr>
+        <w:t>– Material relief assistance and services</w:t>
+      </w:r>
+    </w:p>
+    <w:p>
+      <w:pPr>
+        <w:rPr>
+          <w:rFonts w:ascii="Georgia" w:hAnsi="Georgia"/>
+          <w:noProof/>
+        </w:rPr>
+      </w:pPr>
+      <w:r>
+        <w:rPr>
+          <w:rFonts w:ascii="Georgia" w:hAnsi="Georgia"/>
+          <w:noProof/>
+        </w:rPr>
+        <w:t>#</w:t>
+      </w:r>
+      <w:r>
+        <w:rPr>
+          <w:rFonts w:ascii="Georgia" w:hAnsi="Georgia"/>
+          <w:noProof/>
+        </w:rPr>
+        <w:t>ffffbf</w:t>
+      </w:r>
+      <w:r>
+        <w:rPr>
+          <w:rFonts w:ascii="Georgia" w:hAnsi="Georgia"/>
+          <w:noProof/>
+        </w:rPr>
+        <w:t xml:space="preserve"> – Legal and judicial development</w:t>
+      </w:r>
+    </w:p>
+    <w:p>
+      <w:pPr>
+        <w:rPr>
+          <w:rFonts w:ascii="Georgia" w:hAnsi="Georgia"/>
+          <w:noProof/>
+        </w:rPr>
+      </w:pPr>
+      <w:r>
+        <w:rPr>
+          <w:rFonts w:ascii="Georgia" w:hAnsi="Georgia"/>
+          <w:noProof/>
+        </w:rPr>
+        <w:t>#</w:t>
+      </w:r>
+      <w:r>
+        <w:rPr>
+          <w:rFonts w:ascii="Georgia" w:hAnsi="Georgia"/>
+          <w:noProof/>
+        </w:rPr>
+        <w:t>fdae61</w:t>
+      </w:r>
+      <w:r>
+        <w:rPr>
+          <w:rFonts w:ascii="Georgia" w:hAnsi="Georgia"/>
+          <w:noProof/>
+        </w:rPr>
+        <w:t xml:space="preserve"> – Industrial development</w:t>
+      </w:r>
+    </w:p>
+    <w:p>
+      <w:pPr>
+        <w:rPr>
+          <w:rFonts w:ascii="Georgia" w:hAnsi="Georgia"/>
+          <w:noProof/>
+        </w:rPr>
+      </w:pPr>
+      <w:r>
+        <w:rPr>
+          <w:rFonts w:ascii="Georgia" w:hAnsi="Georgia"/>
+          <w:noProof/>
+        </w:rPr>
+        <w:t>#</w:t>
+      </w:r>
+      <w:r>
+        <w:rPr>
+          <w:rFonts w:ascii="Georgia" w:hAnsi="Georgia"/>
+          <w:noProof/>
+        </w:rPr>
+        <w:t>d7191c</w:t>
+      </w:r>
+      <w:r>
+        <w:rPr>
+          <w:rFonts w:ascii="Georgia" w:hAnsi="Georgia"/>
+          <w:noProof/>
+        </w:rPr>
+        <w:t xml:space="preserve"> – Air transport</w:t>
+      </w:r>
+    </w:p>
+    <w:p>
+      <w:pPr>
+        <w:rPr>
+          <w:rFonts w:ascii="Georgia" w:hAnsi="Georgia"/>
+          <w:noProof/>
+        </w:rPr>
+      </w:pPr>
+      <w:r>
+        <w:rPr>
+          <w:rFonts w:ascii="Georgia" w:hAnsi="Georgia"/>
+          <w:noProof/>
+        </w:rPr>
+        <w:lastRenderedPageBreak/>
+        <w:drawing>
+          <wp:inline distT="0" distB="0" distL="0" distR="0" wp14:anchorId="5C689C50" wp14:editId="2EC96024">
+            <wp:extent cx="5943600" cy="3335655"/>
+            <wp:effectExtent l="0" t="0" r="0" b="4445"/>
+            <wp:docPr id="10" name="Picture 10"/>
+            <wp:cNvGraphicFramePr>
+              <a:graphicFrameLocks xmlns:a="http://schemas.openxmlformats.org/drawingml/2006/main" noChangeAspect="1"/>
+            </wp:cNvGraphicFramePr>
+            <a:graphic xmlns:a="http://schemas.openxmlformats.org/drawingml/2006/main">
+              <a:graphicData uri="http://schemas.openxmlformats.org/drawingml/2006/picture">
+                <pic:pic xmlns:pic="http://schemas.openxmlformats.org/drawingml/2006/picture">
+                  <pic:nvPicPr>
+                    <pic:cNvPr id="10" name="Screen Shot 2019-05-14 at 1.37.35 AM.png"/>
+                    <pic:cNvPicPr/>
+                  </pic:nvPicPr>
+                  <pic:blipFill>
+                    <a:blip r:embed="rId11" cstate="print">
+                      <a:extLst>
+                        <a:ext uri="{28A0092B-C50C-407E-A947-70E740481C1C}">
+                          <a14:useLocalDpi xmlns:a14="http://schemas.microsoft.com/office/drawing/2010/main" val="0"/>
+                        </a:ext>
+                      </a:extLst>
+                    </a:blip>
+                    <a:stretch>
+                      <a:fillRect/>
+                    </a:stretch>
+                  </pic:blipFill>
+                  <pic:spPr>
+                    <a:xfrm>
+                      <a:off x="0" y="0"/>
+                      <a:ext cx="5943600" cy="3335655"/>
+                    </a:xfrm>
+                    <a:prstGeom prst="rect">
+                      <a:avLst/>
+                    </a:prstGeom>
+                  </pic:spPr>
+                </pic:pic>
+              </a:graphicData>
+            </a:graphic>
+          </wp:inline>
+        </w:drawing>
+      </w:r>
+    </w:p>
+    <w:p>
+      <w:pPr>
+        <w:spacing w:line="240" w:lineRule="auto"/>
+        <w:jc w:val="center"/>
+        <w:rPr>
+          <w:rFonts w:ascii="Georgia" w:eastAsia="Times New Roman" w:hAnsi="Georgia"/>
+          <w:color w:val="000000"/>
+          <w:lang w:val="en-US"/>
+        </w:rPr>
+      </w:pPr>
+      <w:r>
+        <w:rPr>
+          <w:rFonts w:ascii="Georgia" w:hAnsi="Georgia"/>
+          <w:noProof/>
+        </w:rPr>
+        <w:t xml:space="preserve">Top 5 most frequent purposes of </w:t>
+      </w:r>
+      <w:r>
+        <w:rPr>
+          <w:rFonts w:ascii="Georgia" w:eastAsia="Times New Roman" w:hAnsi="Georgia"/>
+          <w:color w:val="000000"/>
+          <w:lang w:val="en-US"/>
+        </w:rPr>
+        <w:t>disbursements</w:t>
+      </w:r>
+    </w:p>
+    <w:p>
+      <w:pPr>
+        <w:spacing w:line="240" w:lineRule="auto"/>
+        <w:jc w:val="center"/>
+        <w:rPr>
+          <w:rFonts w:ascii="Georgia" w:eastAsia="Times New Roman" w:hAnsi="Georgia" w:cs="Times New Roman"/>
+          <w:sz w:val="24"/>
+          <w:szCs w:val="24"/>
+          <w:lang w:val="en-US"/>
+        </w:rPr>
+      </w:pPr>
+      <w:r>
+        <w:rPr>
+          <w:rFonts w:ascii="Georgia" w:eastAsia="Times New Roman" w:hAnsi="Georgia"/>
+          <w:color w:val="000000"/>
+          <w:lang w:val="en-US"/>
+        </w:rPr>
+        <w:t xml:space="preserve">(Note: View </w:t>
+      </w:r>
+      <w:bookmarkStart w:id="1" w:name="_GoBack"/>
+      <w:bookmarkEnd w:id="1"/>
+      <w:r>
+        <w:rPr>
+          <w:rFonts w:ascii="Georgia" w:eastAsia="Times New Roman" w:hAnsi="Georgia"/>
+          <w:color w:val="000000"/>
+          <w:lang w:val="en-US"/>
+        </w:rPr>
+        <w:t>100% in Google Chrome)</w:t>
+      </w:r>
+    </w:p>
+    <w:p>
+      <w:pPr>
+        <w:rPr>
+          <w:rFonts w:ascii="Georgia" w:hAnsi="Georgia"/>
+          <w:noProof/>
+        </w:rPr>
+      </w:pPr>
+    </w:p>
+    <w:p>
+      <w:pPr>
+        <w:rPr>
+          <w:rFonts w:ascii="Georgia" w:hAnsi="Georgia"/>
+        </w:rPr>
+      </w:pPr>
+    </w:p>
+    <w:p>
+      <w:pPr>
         <w:rPr>
           <w:rFonts w:ascii="Georgia" w:hAnsi="Georgia"/>
         </w:rPr>
@@ -789,21 +1464,7 @@
           <w:rFonts w:ascii="Georgia" w:hAnsi="Georgia"/>
           <w:lang w:val="en-US"/>
         </w:rPr>
-        <w:t xml:space="preserve">Are there any major differences in how the top 5 most frequent purposes of disbursements distribute geographically in terms </w:t>
-      </w:r>
-      <w:r>
-        <w:rPr>
-          <w:rFonts w:ascii="Georgia" w:hAnsi="Georgia"/>
-          <w:lang w:val="en-US"/>
-        </w:rPr>
-        <w:t>of countries</w:t>
-      </w:r>
-      <w:r>
-        <w:rPr>
-          <w:rFonts w:ascii="Georgia" w:hAnsi="Georgia"/>
-          <w:lang w:val="en-US"/>
-        </w:rPr>
-        <w:t xml:space="preserve"> that receive donations? </w:t>
+        <w:t xml:space="preserve">Are there any major differences in how the top 5 most frequent purposes of disbursements distribute geographically in terms of countries that receive donations? </w:t>
       </w:r>
     </w:p>
     <w:p>
@@ -866,47 +1527,6 @@
           <w:lang w:val="en-US"/>
         </w:rPr>
         <w:t>Countries like Brazil, Chile, Columbia, Czech Republic, Estonia, Hungary, Poland, Saudi Arabia, Slovak Republic, Slovenia, Taiwan and United Arab Emirates have Social/welfare services as their most significant amount of donations received and Air transport as their least significant amount of donations received.</w:t>
-      </w:r>
-    </w:p>
-    <w:p>
-      <w:pPr>
-        <w:rPr>
-          <w:rFonts w:ascii="Georgia" w:hAnsi="Georgia"/>
-        </w:rPr>
-      </w:pPr>
-    </w:p>
-    <w:p>
-      <w:pPr>
-        <w:jc w:val="both"/>
-        <w:rPr>
-          <w:rFonts w:ascii="Georgia" w:hAnsi="Georgia"/>
-        </w:rPr>
-      </w:pPr>
-    </w:p>
-    <w:p>
-      <w:pPr>
-        <w:jc w:val="both"/>
-        <w:rPr>
-          <w:rFonts w:ascii="Georgia" w:hAnsi="Georgia"/>
-        </w:rPr>
-      </w:pPr>
-      <w:r>
-        <w:rPr>
-          <w:rFonts w:ascii="Georgia" w:hAnsi="Georgia"/>
-        </w:rPr>
-        <w:t xml:space="preserve">I feel I can improve this visualization by making use of pie charts and plotting them over centroid of each country to represent the distribution of top 5 most frequent purposes of disbursements for each country. I </w:t>
-      </w:r>
-      <w:r>
-        <w:rPr>
-          <w:rFonts w:ascii="Georgia" w:hAnsi="Georgia"/>
-        </w:rPr>
-        <w:t xml:space="preserve">will resubmit the assignment with Dorling </w:t>
-      </w:r>
-      <w:r>
-        <w:rPr>
-          <w:rFonts w:ascii="Georgia" w:hAnsi="Georgia"/>
-        </w:rPr>
-        <w:t>Cartogram for the third visualization</w:t>
       </w:r>
     </w:p>
     <w:p>
@@ -2319,6 +2939,7 @@
     <w:lsdException w:name="HTML Sample" w:semiHidden="1" w:unhideWhenUsed="1"/>
     <w:lsdException w:name="HTML Typewriter" w:semiHidden="1" w:unhideWhenUsed="1"/>
     <w:lsdException w:name="HTML Variable" w:semiHidden="1" w:unhideWhenUsed="1"/>
+    <w:lsdException w:name="Normal Table" w:semiHidden="1" w:unhideWhenUsed="1"/>
     <w:lsdException w:name="annotation subject" w:semiHidden="1" w:unhideWhenUsed="1"/>
     <w:lsdException w:name="No List" w:semiHidden="1" w:unhideWhenUsed="1"/>
     <w:lsdException w:name="Outline List 1" w:semiHidden="1" w:unhideWhenUsed="1"/>
@@ -2365,8 +2986,10 @@
     <w:lsdException w:name="Table Subtle 2" w:semiHidden="1" w:unhideWhenUsed="1"/>
     <w:lsdException w:name="Table Web 1" w:semiHidden="1" w:unhideWhenUsed="1"/>
     <w:lsdException w:name="Table Web 2" w:semiHidden="1" w:unhideWhenUsed="1"/>
+    <w:lsdException w:name="Table Web 3" w:semiHidden="1" w:unhideWhenUsed="1"/>
     <w:lsdException w:name="Balloon Text" w:semiHidden="1" w:unhideWhenUsed="1"/>
     <w:lsdException w:name="Table Grid" w:uiPriority="39"/>
+    <w:lsdException w:name="Table Theme" w:semiHidden="1" w:unhideWhenUsed="1"/>
     <w:lsdException w:name="Placeholder Text" w:semiHidden="1"/>
     <w:lsdException w:name="No Spacing" w:uiPriority="1" w:qFormat="1"/>
     <w:lsdException w:name="Light Shading" w:uiPriority="60"/>
@@ -2624,6 +3247,7 @@
   <w:style w:type="character" w:default="1" w:styleId="DefaultParagraphFont">
     <w:name w:val="Default Paragraph Font"/>
     <w:uiPriority w:val="1"/>
+    <w:semiHidden/>
     <w:unhideWhenUsed/>
   </w:style>
   <w:style w:type="table" w:default="1" w:styleId="TableNormal">

</xml_diff>